<commit_message>
partie de hassen terminé
</commit_message>
<xml_diff>
--- a/expression mathématique.docx
+++ b/expression mathématique.docx
@@ -1,6 +1,6 @@
 
 <file path=word/document.xml><?xml version="1.0" encoding="utf-8"?>
-<w:document xmlns:wpc="http://schemas.microsoft.com/office/word/2010/wordprocessingCanvas" xmlns:cx="http://schemas.microsoft.com/office/drawing/2014/chartex" xmlns:cx1="http://schemas.microsoft.com/office/drawing/2015/9/8/chartex" xmlns:cx2="http://schemas.microsoft.com/office/drawing/2015/10/21/chartex" xmlns:cx3="http://schemas.microsoft.com/office/drawing/2016/5/9/chartex" xmlns:cx4="http://schemas.microsoft.com/office/drawing/2016/5/10/chartex" xmlns:cx5="http://schemas.microsoft.com/office/drawing/2016/5/11/chartex" xmlns:cx6="http://schemas.microsoft.com/office/drawing/2016/5/12/chartex" xmlns:cx7="http://schemas.microsoft.com/office/drawing/2016/5/13/chartex" xmlns:cx8="http://schemas.microsoft.com/office/drawing/2016/5/14/chartex" xmlns:mc="http://schemas.openxmlformats.org/markup-compatibility/2006" xmlns:aink="http://schemas.microsoft.com/office/drawing/2016/ink" xmlns:am3d="http://schemas.microsoft.com/office/drawing/2017/model3d" xmlns:o="urn:schemas-microsoft-com:office:office" xmlns:oel="http://schemas.microsoft.com/office/2019/extlst" xmlns:r="http://schemas.openxmlformats.org/officeDocument/2006/relationships" xmlns:m="http://schemas.openxmlformats.org/officeDocument/2006/math" xmlns:v="urn:schemas-microsoft-com:vml" xmlns:wp14="http://schemas.microsoft.com/office/word/2010/wordprocessingDrawing" xmlns:wp="http://schemas.openxmlformats.org/drawingml/2006/wordprocessingDrawing" xmlns:w10="urn:schemas-microsoft-com:office:word" xmlns:w="http://schemas.openxmlformats.org/wordprocessingml/2006/main" xmlns:w14="http://schemas.microsoft.com/office/word/2010/wordml" xmlns:w15="http://schemas.microsoft.com/office/word/2012/wordml" xmlns:w16cex="http://schemas.microsoft.com/office/word/2018/wordml/cex" xmlns:w16cid="http://schemas.microsoft.com/office/word/2016/wordml/cid" xmlns:w16="http://schemas.microsoft.com/office/word/2018/wordml" xmlns:w16sdtdh="http://schemas.microsoft.com/office/word/2020/wordml/sdtdatahash" xmlns:w16se="http://schemas.microsoft.com/office/word/2015/wordml/symex" xmlns:wpg="http://schemas.microsoft.com/office/word/2010/wordprocessingGroup" xmlns:wpi="http://schemas.microsoft.com/office/word/2010/wordprocessingInk" xmlns:wne="http://schemas.microsoft.com/office/word/2006/wordml" xmlns:wps="http://schemas.microsoft.com/office/word/2010/wordprocessingShape" mc:Ignorable="w14 w15 w16se w16cid w16 w16cex w16sdtdh wp14">
+<w:document xmlns:wpc="http://schemas.microsoft.com/office/word/2010/wordprocessingCanvas" xmlns:cx="http://schemas.microsoft.com/office/drawing/2014/chartex" xmlns:cx1="http://schemas.microsoft.com/office/drawing/2015/9/8/chartex" xmlns:cx2="http://schemas.microsoft.com/office/drawing/2015/10/21/chartex" xmlns:cx3="http://schemas.microsoft.com/office/drawing/2016/5/9/chartex" xmlns:cx4="http://schemas.microsoft.com/office/drawing/2016/5/10/chartex" xmlns:cx5="http://schemas.microsoft.com/office/drawing/2016/5/11/chartex" xmlns:cx6="http://schemas.microsoft.com/office/drawing/2016/5/12/chartex" xmlns:cx7="http://schemas.microsoft.com/office/drawing/2016/5/13/chartex" xmlns:cx8="http://schemas.microsoft.com/office/drawing/2016/5/14/chartex" xmlns:mc="http://schemas.openxmlformats.org/markup-compatibility/2006" xmlns:aink="http://schemas.microsoft.com/office/drawing/2016/ink" xmlns:am3d="http://schemas.microsoft.com/office/drawing/2017/model3d" xmlns:o="urn:schemas-microsoft-com:office:office" xmlns:oel="http://schemas.microsoft.com/office/2019/extlst" xmlns:r="http://schemas.openxmlformats.org/officeDocument/2006/relationships" xmlns:m="http://schemas.openxmlformats.org/officeDocument/2006/math" xmlns:v="urn:schemas-microsoft-com:vml" xmlns:wp14="http://schemas.microsoft.com/office/word/2010/wordprocessingDrawing" xmlns:wp="http://schemas.openxmlformats.org/drawingml/2006/wordprocessingDrawing" xmlns:w10="urn:schemas-microsoft-com:office:word" xmlns:w="http://schemas.openxmlformats.org/wordprocessingml/2006/main" xmlns:w14="http://schemas.microsoft.com/office/word/2010/wordml" xmlns:w15="http://schemas.microsoft.com/office/word/2012/wordml" xmlns:w16cex="http://schemas.microsoft.com/office/word/2018/wordml/cex" xmlns:w16cid="http://schemas.microsoft.com/office/word/2016/wordml/cid" xmlns:w16="http://schemas.microsoft.com/office/word/2018/wordml" xmlns:w16du="http://schemas.microsoft.com/office/word/2023/wordml/word16du" xmlns:w16sdtdh="http://schemas.microsoft.com/office/word/2020/wordml/sdtdatahash" xmlns:w16se="http://schemas.microsoft.com/office/word/2015/wordml/symex" xmlns:wpg="http://schemas.microsoft.com/office/word/2010/wordprocessingGroup" xmlns:wpi="http://schemas.microsoft.com/office/word/2010/wordprocessingInk" xmlns:wne="http://schemas.microsoft.com/office/word/2006/wordml" xmlns:wps="http://schemas.microsoft.com/office/word/2010/wordprocessingShape" mc:Ignorable="w14 w15 w16se w16cid w16 w16cex w16sdtdh w16du wp14">
   <w:body>
     <w:p>
       <w:pPr>
@@ -47,19 +47,7 @@
             <w:rPr>
               <w:rFonts w:ascii="Cambria Math" w:hAnsi="Cambria Math"/>
             </w:rPr>
-            <m:t xml:space="preserve"> =</m:t>
-          </m:r>
-          <m:r>
-            <w:rPr>
-              <w:rFonts w:ascii="Cambria Math" w:hAnsi="Cambria Math"/>
-            </w:rPr>
-            <m:t>η</m:t>
-          </m:r>
-          <m:r>
-            <w:rPr>
-              <w:rFonts w:ascii="Cambria Math" w:hAnsi="Cambria Math"/>
-            </w:rPr>
-            <m:t>×</m:t>
+            <m:t xml:space="preserve"> =η×</m:t>
           </m:r>
           <m:sSup>
             <m:sSupPr>
@@ -316,8 +304,10 @@
                     <w:rPr>
                       <w:rFonts w:ascii="Cambria Math" w:hAnsi="Cambria Math"/>
                     </w:rPr>
-                    <m:t>||</m:t>
-                  </m:r>
+                    <m:t>||²</m:t>
+                  </m:r>
+                </m:num>
+                <m:den>
                   <m:r>
                     <m:rPr>
                       <m:sty m:val="p"/>
@@ -325,27 +315,7 @@
                     <w:rPr>
                       <w:rFonts w:ascii="Cambria Math" w:hAnsi="Cambria Math"/>
                     </w:rPr>
-                    <m:t>²</m:t>
-                  </m:r>
-                </m:num>
-                <m:den>
-                  <m:r>
-                    <m:rPr>
-                      <m:sty m:val="p"/>
-                    </m:rPr>
-                    <w:rPr>
-                      <w:rFonts w:ascii="Cambria Math" w:hAnsi="Cambria Math"/>
-                    </w:rPr>
-                    <m:t>2σ</m:t>
-                  </m:r>
-                  <m:r>
-                    <m:rPr>
-                      <m:sty m:val="p"/>
-                    </m:rPr>
-                    <w:rPr>
-                      <w:rFonts w:ascii="Cambria Math" w:hAnsi="Cambria Math"/>
-                    </w:rPr>
-                    <m:t>²</m:t>
+                    <m:t>2σ²</m:t>
                   </m:r>
                 </m:den>
               </m:f>
@@ -398,19 +368,7 @@
             <w:rPr>
               <w:rFonts w:ascii="Cambria Math" w:hAnsi="Cambria Math"/>
             </w:rPr>
-            <m:t xml:space="preserve"> =</m:t>
-          </m:r>
-          <m:r>
-            <w:rPr>
-              <w:rFonts w:ascii="Cambria Math" w:hAnsi="Cambria Math"/>
-            </w:rPr>
-            <m:t>η</m:t>
-          </m:r>
-          <m:r>
-            <w:rPr>
-              <w:rFonts w:ascii="Cambria Math" w:hAnsi="Cambria Math"/>
-            </w:rPr>
-            <m:t>×</m:t>
+            <m:t xml:space="preserve"> =η×</m:t>
           </m:r>
           <m:sSup>
             <m:sSupPr>
@@ -648,19 +606,7 @@
             <w:rPr>
               <w:rFonts w:ascii="Cambria Math" w:hAnsi="Cambria Math"/>
             </w:rPr>
-            <m:t>=</m:t>
-          </m:r>
-          <m:r>
-            <w:rPr>
-              <w:rFonts w:ascii="Cambria Math" w:hAnsi="Cambria Math"/>
-            </w:rPr>
-            <m:t>η</m:t>
-          </m:r>
-          <m:r>
-            <w:rPr>
-              <w:rFonts w:ascii="Cambria Math" w:hAnsi="Cambria Math"/>
-            </w:rPr>
-            <m:t>×</m:t>
+            <m:t>=η×</m:t>
           </m:r>
           <m:sSup>
             <m:sSupPr>
@@ -819,19 +765,7 @@
             <w:rPr>
               <w:rFonts w:ascii="Cambria Math" w:hAnsi="Cambria Math"/>
             </w:rPr>
-            <m:t>=</m:t>
-          </m:r>
-          <m:r>
-            <w:rPr>
-              <w:rFonts w:ascii="Cambria Math" w:hAnsi="Cambria Math"/>
-            </w:rPr>
-            <m:t>η</m:t>
-          </m:r>
-          <m:r>
-            <w:rPr>
-              <w:rFonts w:ascii="Cambria Math" w:hAnsi="Cambria Math"/>
-            </w:rPr>
-            <m:t>×1×</m:t>
+            <m:t>=η×1×</m:t>
           </m:r>
           <m:d>
             <m:dPr>
@@ -901,19 +835,7 @@
             <w:rPr>
               <w:rFonts w:ascii="Cambria Math" w:hAnsi="Cambria Math"/>
             </w:rPr>
-            <m:t>=</m:t>
-          </m:r>
-          <m:r>
-            <w:rPr>
-              <w:rFonts w:ascii="Cambria Math" w:hAnsi="Cambria Math"/>
-            </w:rPr>
-            <m:t>η</m:t>
-          </m:r>
-          <m:r>
-            <w:rPr>
-              <w:rFonts w:ascii="Cambria Math" w:hAnsi="Cambria Math"/>
-            </w:rPr>
-            <m:t>×</m:t>
+            <m:t>=η×</m:t>
           </m:r>
           <m:d>
             <m:dPr>
@@ -1001,13 +923,7 @@
             <w:rPr>
               <w:rFonts w:ascii="Cambria Math" w:hAnsi="Cambria Math"/>
             </w:rPr>
-            <m:t>η</m:t>
-          </m:r>
-          <m:r>
-            <w:rPr>
-              <w:rFonts w:ascii="Cambria Math" w:hAnsi="Cambria Math"/>
-            </w:rPr>
-            <m:t>×</m:t>
+            <m:t>η×</m:t>
           </m:r>
           <m:d>
             <m:dPr>
@@ -1077,13 +993,7 @@
             <w:rPr>
               <w:rFonts w:ascii="Cambria Math" w:hAnsi="Cambria Math"/>
             </w:rPr>
-            <m:t>=</m:t>
-          </m:r>
-          <m:r>
-            <w:rPr>
-              <w:rFonts w:ascii="Cambria Math" w:hAnsi="Cambria Math"/>
-            </w:rPr>
-            <m:t>1 ×</m:t>
+            <m:t>=1 ×</m:t>
           </m:r>
           <m:d>
             <m:dPr>
@@ -1230,83 +1140,318 @@
       </w:pPr>
     </w:p>
     <w:p>
+      <w:pPr>
+        <w:rPr>
+          <w:rFonts w:eastAsiaTheme="minorEastAsia"/>
+        </w:rPr>
+      </w:pPr>
       <m:oMathPara>
         <m:oMath>
           <m:r>
             <w:rPr>
-              <w:rFonts w:ascii="Cambria Math" w:hAnsi="Cambria Math"/>
+              <w:rFonts w:ascii="Cambria Math" w:eastAsiaTheme="minorEastAsia" w:hAnsi="Cambria Math"/>
             </w:rPr>
-            <m:t>W</m:t>
+            <m:t>V=</m:t>
           </m:r>
-          <m:d>
-            <m:dPr>
+          <m:f>
+            <m:fPr>
               <m:ctrlPr>
                 <w:rPr>
-                  <w:rFonts w:ascii="Cambria Math" w:hAnsi="Cambria Math"/>
+                  <w:rFonts w:ascii="Cambria Math" w:eastAsiaTheme="minorEastAsia" w:hAnsi="Cambria Math"/>
                   <w:i/>
                 </w:rPr>
               </m:ctrlPr>
-            </m:dPr>
+            </m:fPr>
+            <m:num>
+              <m:r>
+                <w:rPr>
+                  <w:rFonts w:ascii="Cambria Math" w:eastAsiaTheme="minorEastAsia" w:hAnsi="Cambria Math"/>
+                </w:rPr>
+                <m:t>1</m:t>
+              </m:r>
+            </m:num>
+            <m:den>
+              <m:r>
+                <w:rPr>
+                  <w:rFonts w:ascii="Cambria Math" w:eastAsiaTheme="minorEastAsia" w:hAnsi="Cambria Math"/>
+                </w:rPr>
+                <m:t>n</m:t>
+              </m:r>
+            </m:den>
+          </m:f>
+          <m:nary>
+            <m:naryPr>
+              <m:chr m:val="∑"/>
+              <m:limLoc m:val="undOvr"/>
+              <m:ctrlPr>
+                <w:rPr>
+                  <w:rFonts w:ascii="Cambria Math" w:eastAsiaTheme="minorEastAsia" w:hAnsi="Cambria Math"/>
+                  <w:i/>
+                </w:rPr>
+              </m:ctrlPr>
+            </m:naryPr>
+            <m:sub>
+              <m:r>
+                <w:rPr>
+                  <w:rFonts w:ascii="Cambria Math" w:eastAsiaTheme="minorEastAsia" w:hAnsi="Cambria Math"/>
+                </w:rPr>
+                <m:t>i=0</m:t>
+              </m:r>
+            </m:sub>
+            <m:sup>
+              <m:r>
+                <w:rPr>
+                  <w:rFonts w:ascii="Cambria Math" w:eastAsiaTheme="minorEastAsia" w:hAnsi="Cambria Math"/>
+                </w:rPr>
+                <m:t>n</m:t>
+              </m:r>
+            </m:sup>
             <m:e>
               <m:r>
                 <w:rPr>
-                  <w:rFonts w:ascii="Cambria Math" w:hAnsi="Cambria Math"/>
-                </w:rPr>
-                <m:t>t+1</m:t>
+                  <w:rFonts w:ascii="Cambria Math" w:eastAsiaTheme="minorEastAsia" w:hAnsi="Cambria Math"/>
+                </w:rPr>
+                <m:t>(</m:t>
               </m:r>
             </m:e>
-          </m:d>
+          </m:nary>
+          <m:sSub>
+            <m:sSubPr>
+              <m:ctrlPr>
+                <w:rPr>
+                  <w:rFonts w:ascii="Cambria Math" w:hAnsi="Cambria Math"/>
+                  <w:i/>
+                </w:rPr>
+              </m:ctrlPr>
+            </m:sSubPr>
+            <m:e>
+              <m:r>
+                <w:rPr>
+                  <w:rFonts w:ascii="Cambria Math" w:hAnsi="Cambria Math"/>
+                </w:rPr>
+                <m:t>w</m:t>
+              </m:r>
+            </m:e>
+            <m:sub>
+              <m:r>
+                <w:rPr>
+                  <w:rFonts w:ascii="Cambria Math" w:hAnsi="Cambria Math"/>
+                </w:rPr>
+                <m:t>i</m:t>
+              </m:r>
+            </m:sub>
+          </m:sSub>
           <m:r>
             <w:rPr>
-              <w:rFonts w:ascii="Cambria Math" w:hAnsi="Cambria Math"/>
+              <w:rFonts w:ascii="Cambria Math" w:eastAsiaTheme="minorEastAsia" w:hAnsi="Cambria Math"/>
             </w:rPr>
-            <m:t xml:space="preserve">= W(t)+ </m:t>
+            <m:t>-</m:t>
           </m:r>
+          <m:acc>
+            <m:accPr>
+              <m:chr m:val="̅"/>
+              <m:ctrlPr>
+                <w:rPr>
+                  <w:rFonts w:ascii="Cambria Math" w:eastAsiaTheme="minorEastAsia" w:hAnsi="Cambria Math"/>
+                  <w:i/>
+                </w:rPr>
+              </m:ctrlPr>
+            </m:accPr>
+            <m:e>
+              <m:r>
+                <w:rPr>
+                  <w:rFonts w:ascii="Cambria Math" w:eastAsiaTheme="minorEastAsia" w:hAnsi="Cambria Math"/>
+                </w:rPr>
+                <m:t>w</m:t>
+              </m:r>
+            </m:e>
+          </m:acc>
           <m:r>
             <w:rPr>
-              <w:rFonts w:ascii="Cambria Math" w:hAnsi="Cambria Math"/>
+              <w:rFonts w:ascii="Cambria Math" w:eastAsiaTheme="minorEastAsia" w:hAnsi="Cambria Math"/>
             </w:rPr>
-            <m:t>η</m:t>
+            <m:t>)=σ²</m:t>
           </m:r>
-          <m:d>
-            <m:dPr>
-              <m:ctrlPr>
-                <w:rPr>
-                  <w:rFonts w:ascii="Cambria Math" w:hAnsi="Cambria Math"/>
-                  <w:i/>
-                </w:rPr>
-              </m:ctrlPr>
-            </m:dPr>
-            <m:e>
-              <m:r>
-                <w:rPr>
-                  <w:rFonts w:ascii="Cambria Math" w:hAnsi="Cambria Math"/>
-                </w:rPr>
-                <m:t>X-W</m:t>
-              </m:r>
-              <m:d>
-                <m:dPr>
-                  <m:ctrlPr>
-                    <w:rPr>
-                      <w:rFonts w:ascii="Cambria Math" w:hAnsi="Cambria Math"/>
-                      <w:i/>
-                    </w:rPr>
-                  </m:ctrlPr>
-                </m:dPr>
-                <m:e>
-                  <m:r>
-                    <w:rPr>
-                      <w:rFonts w:ascii="Cambria Math" w:hAnsi="Cambria Math"/>
-                    </w:rPr>
-                    <m:t>t</m:t>
-                  </m:r>
-                </m:e>
-              </m:d>
-            </m:e>
-          </m:d>
         </m:oMath>
       </m:oMathPara>
     </w:p>
+    <w:p>
+      <w:pPr>
+        <w:rPr>
+          <w:rFonts w:eastAsiaTheme="minorEastAsia"/>
+        </w:rPr>
+      </w:pPr>
+    </w:p>
+    <w:p>
+      <w:pPr>
+        <w:rPr>
+          <w:rFonts w:eastAsiaTheme="minorEastAsia"/>
+        </w:rPr>
+      </w:pPr>
+      <m:oMathPara>
+        <m:oMath>
+          <m:r>
+            <w:rPr>
+              <w:rFonts w:ascii="Cambria Math" w:eastAsiaTheme="minorEastAsia" w:hAnsi="Cambria Math"/>
+            </w:rPr>
+            <m:t>=</m:t>
+          </m:r>
+          <m:f>
+            <m:fPr>
+              <m:ctrlPr>
+                <w:rPr>
+                  <w:rFonts w:ascii="Cambria Math" w:eastAsiaTheme="minorEastAsia" w:hAnsi="Cambria Math"/>
+                  <w:i/>
+                </w:rPr>
+              </m:ctrlPr>
+            </m:fPr>
+            <m:num>
+              <m:nary>
+                <m:naryPr>
+                  <m:chr m:val="∑"/>
+                  <m:limLoc m:val="subSup"/>
+                  <m:ctrlPr>
+                    <w:rPr>
+                      <w:rFonts w:ascii="Cambria Math" w:eastAsiaTheme="minorEastAsia" w:hAnsi="Cambria Math"/>
+                      <w:i/>
+                    </w:rPr>
+                  </m:ctrlPr>
+                </m:naryPr>
+                <m:sub>
+                  <m:r>
+                    <w:rPr>
+                      <w:rFonts w:ascii="Cambria Math" w:eastAsiaTheme="minorEastAsia" w:hAnsi="Cambria Math"/>
+                    </w:rPr>
+                    <m:t>a=0</m:t>
+                  </m:r>
+                </m:sub>
+                <m:sup>
+                  <m:r>
+                    <w:rPr>
+                      <w:rFonts w:ascii="Cambria Math" w:eastAsiaTheme="minorEastAsia" w:hAnsi="Cambria Math"/>
+                    </w:rPr>
+                    <m:t>n</m:t>
+                  </m:r>
+                </m:sup>
+                <m:e>
+                  <m:nary>
+                    <m:naryPr>
+                      <m:chr m:val="∑"/>
+                      <m:limLoc m:val="undOvr"/>
+                      <m:ctrlPr>
+                        <w:rPr>
+                          <w:rFonts w:ascii="Cambria Math" w:eastAsiaTheme="minorEastAsia" w:hAnsi="Cambria Math"/>
+                          <w:i/>
+                        </w:rPr>
+                      </m:ctrlPr>
+                    </m:naryPr>
+                    <m:sub>
+                      <m:r>
+                        <w:rPr>
+                          <w:rFonts w:ascii="Cambria Math" w:eastAsiaTheme="minorEastAsia" w:hAnsi="Cambria Math"/>
+                        </w:rPr>
+                        <m:t>b=0</m:t>
+                      </m:r>
+                    </m:sub>
+                    <m:sup>
+                      <m:r>
+                        <w:rPr>
+                          <w:rFonts w:ascii="Cambria Math" w:eastAsiaTheme="minorEastAsia" w:hAnsi="Cambria Math"/>
+                        </w:rPr>
+                        <m:t>n</m:t>
+                      </m:r>
+                    </m:sup>
+                    <m:e>
+                      <m:d>
+                        <m:dPr>
+                          <m:begChr m:val="‖"/>
+                          <m:endChr m:val="‖"/>
+                          <m:ctrlPr>
+                            <w:rPr>
+                              <w:rFonts w:ascii="Cambria Math" w:eastAsiaTheme="minorEastAsia" w:hAnsi="Cambria Math"/>
+                              <w:i/>
+                            </w:rPr>
+                          </m:ctrlPr>
+                        </m:dPr>
+                        <m:e>
+                          <m:sSub>
+                            <m:sSubPr>
+                              <m:ctrlPr>
+                                <w:rPr>
+                                  <w:rFonts w:ascii="Cambria Math" w:hAnsi="Cambria Math"/>
+                                  <w:i/>
+                                </w:rPr>
+                              </m:ctrlPr>
+                            </m:sSubPr>
+                            <m:e>
+                              <m:r>
+                                <w:rPr>
+                                  <w:rFonts w:ascii="Cambria Math" w:hAnsi="Cambria Math"/>
+                                </w:rPr>
+                                <m:t>w</m:t>
+                              </m:r>
+                            </m:e>
+                            <m:sub>
+                              <m:r>
+                                <w:rPr>
+                                  <w:rFonts w:ascii="Cambria Math" w:hAnsi="Cambria Math"/>
+                                </w:rPr>
+                                <m:t>a</m:t>
+                              </m:r>
+                            </m:sub>
+                          </m:sSub>
+                          <m:r>
+                            <w:rPr>
+                              <w:rFonts w:ascii="Cambria Math" w:hAnsi="Cambria Math"/>
+                            </w:rPr>
+                            <m:t>-</m:t>
+                          </m:r>
+                          <m:sSub>
+                            <m:sSubPr>
+                              <m:ctrlPr>
+                                <w:rPr>
+                                  <w:rFonts w:ascii="Cambria Math" w:hAnsi="Cambria Math"/>
+                                  <w:i/>
+                                </w:rPr>
+                              </m:ctrlPr>
+                            </m:sSubPr>
+                            <m:e>
+                              <m:r>
+                                <w:rPr>
+                                  <w:rFonts w:ascii="Cambria Math" w:hAnsi="Cambria Math"/>
+                                </w:rPr>
+                                <m:t>w</m:t>
+                              </m:r>
+                            </m:e>
+                            <m:sub>
+                              <m:r>
+                                <w:rPr>
+                                  <w:rFonts w:ascii="Cambria Math" w:hAnsi="Cambria Math"/>
+                                </w:rPr>
+                                <m:t>b</m:t>
+                              </m:r>
+                            </m:sub>
+                          </m:sSub>
+                        </m:e>
+                      </m:d>
+                    </m:e>
+                  </m:nary>
+                </m:e>
+              </m:nary>
+            </m:num>
+            <m:den>
+              <m:r>
+                <w:rPr>
+                  <w:rFonts w:ascii="Cambria Math" w:eastAsiaTheme="minorEastAsia" w:hAnsi="Cambria Math"/>
+                </w:rPr>
+                <m:t>n²</m:t>
+              </m:r>
+            </m:den>
+          </m:f>
+        </m:oMath>
+      </m:oMathPara>
+    </w:p>
+    <w:p/>
     <w:sectPr>
       <w:pgSz w:w="11906" w:h="16838"/>
       <w:pgMar w:top="1417" w:right="1417" w:bottom="1417" w:left="1417" w:header="708" w:footer="708" w:gutter="0"/>
@@ -1318,7 +1463,7 @@
 </file>
 
 <file path=word/styles.xml><?xml version="1.0" encoding="utf-8"?>
-<w:styles xmlns:mc="http://schemas.openxmlformats.org/markup-compatibility/2006" xmlns:r="http://schemas.openxmlformats.org/officeDocument/2006/relationships" xmlns:w="http://schemas.openxmlformats.org/wordprocessingml/2006/main" xmlns:w14="http://schemas.microsoft.com/office/word/2010/wordml" xmlns:w15="http://schemas.microsoft.com/office/word/2012/wordml" xmlns:w16cex="http://schemas.microsoft.com/office/word/2018/wordml/cex" xmlns:w16cid="http://schemas.microsoft.com/office/word/2016/wordml/cid" xmlns:w16="http://schemas.microsoft.com/office/word/2018/wordml" xmlns:w16sdtdh="http://schemas.microsoft.com/office/word/2020/wordml/sdtdatahash" xmlns:w16se="http://schemas.microsoft.com/office/word/2015/wordml/symex" mc:Ignorable="w14 w15 w16se w16cid w16 w16cex w16sdtdh">
+<w:styles xmlns:mc="http://schemas.openxmlformats.org/markup-compatibility/2006" xmlns:r="http://schemas.openxmlformats.org/officeDocument/2006/relationships" xmlns:w="http://schemas.openxmlformats.org/wordprocessingml/2006/main" xmlns:w14="http://schemas.microsoft.com/office/word/2010/wordml" xmlns:w15="http://schemas.microsoft.com/office/word/2012/wordml" xmlns:w16cex="http://schemas.microsoft.com/office/word/2018/wordml/cex" xmlns:w16cid="http://schemas.microsoft.com/office/word/2016/wordml/cid" xmlns:w16="http://schemas.microsoft.com/office/word/2018/wordml" xmlns:w16du="http://schemas.microsoft.com/office/word/2023/wordml/word16du" xmlns:w16sdtdh="http://schemas.microsoft.com/office/word/2020/wordml/sdtdatahash" xmlns:w16se="http://schemas.microsoft.com/office/word/2015/wordml/symex" mc:Ignorable="w14 w15 w16se w16cid w16 w16cex w16sdtdh w16du">
   <w:docDefaults>
     <w:rPrDefault>
       <w:rPr>
@@ -1717,7 +1862,7 @@
   <w:style w:type="paragraph" w:default="1" w:styleId="Normal">
     <w:name w:val="Normal"/>
     <w:qFormat/>
-    <w:rsid w:val="0072332A"/>
+    <w:rsid w:val="0046314D"/>
   </w:style>
   <w:style w:type="paragraph" w:styleId="Titre1">
     <w:name w:val="heading 1"/>

</xml_diff>